<commit_message>
Update formatting & add PDF file
</commit_message>
<xml_diff>
--- a/ADK_lab/Watsonx Orchestrate ADK lab.docx
+++ b/ADK_lab/Watsonx Orchestrate ADK lab.docx
@@ -12,23 +12,13 @@
           <w:color w:val="000000" w:themeColor="text1"/>
         </w:rPr>
       </w:pPr>
-      <w:proofErr w:type="spellStart"/>
       <w:r>
         <w:rPr>
           <w:b/>
           <w:bCs/>
           <w:color w:val="000000" w:themeColor="text1"/>
         </w:rPr>
-        <w:t>Watsonx</w:t>
-      </w:r>
-      <w:proofErr w:type="spellEnd"/>
-      <w:r>
-        <w:rPr>
-          <w:b/>
-          <w:bCs/>
-          <w:color w:val="000000" w:themeColor="text1"/>
-        </w:rPr>
-        <w:t xml:space="preserve"> Orchestrate ADK lab</w:t>
+        <w:t>Watsonx Orchestrate ADK lab</w:t>
       </w:r>
     </w:p>
     <w:p>
@@ -48,34 +38,27 @@
           <w:bCs/>
         </w:rPr>
       </w:pPr>
-      <w:proofErr w:type="spellStart"/>
-      <w:r>
-        <w:rPr>
-          <w:b/>
-          <w:bCs/>
-        </w:rPr>
-        <w:t>Watsonx</w:t>
-      </w:r>
-      <w:proofErr w:type="spellEnd"/>
-      <w:r>
-        <w:rPr>
-          <w:b/>
-          <w:bCs/>
-        </w:rPr>
-        <w:t xml:space="preserve"> Orchestrate Trial instance</w:t>
+      <w:r>
+        <w:rPr>
+          <w:b/>
+          <w:bCs/>
+        </w:rPr>
+        <w:t>Watsonx Orchestrate Trial instance</w:t>
       </w:r>
     </w:p>
     <w:p>
       <w:r>
         <w:t>Follow instructions in “</w:t>
       </w:r>
-      <w:proofErr w:type="spellStart"/>
-      <w:r>
-        <w:t>Watsonx</w:t>
-      </w:r>
-      <w:proofErr w:type="spellEnd"/>
-      <w:r>
-        <w:t xml:space="preserve"> Orchestrate trial.pdf” file to get these:</w:t>
+      <w:r>
+        <w:rPr>
+          <w:b/>
+          <w:bCs/>
+        </w:rPr>
+        <w:t>Watsonx Orchestrate trial.pdf</w:t>
+      </w:r>
+      <w:r>
+        <w:t>” file to get these:</w:t>
       </w:r>
     </w:p>
     <w:p>
@@ -287,6 +270,7 @@
         <w:t>orchestrate --version</w:t>
       </w:r>
     </w:p>
+    <w:p/>
     <w:p>
       <w:pPr>
         <w:pStyle w:val="ListParagraph"/>
@@ -295,11 +279,9 @@
           <w:numId w:val="2"/>
         </w:numPr>
       </w:pPr>
-      <w:proofErr w:type="gramStart"/>
-      <w:r>
-        <w:t>Than</w:t>
-      </w:r>
-      <w:proofErr w:type="gramEnd"/>
+      <w:r>
+        <w:t>Then</w:t>
+      </w:r>
       <w:r>
         <w:t xml:space="preserve"> you need to log-in to remote </w:t>
       </w:r>
@@ -367,6 +349,28 @@
         </w:rPr>
         <w:t xml:space="preserve"> </w:t>
       </w:r>
+      <w:r>
+        <w:rPr>
+          <w:rFonts w:ascii="Menlo" w:eastAsia="Times New Roman" w:hAnsi="Menlo" w:cs="Menlo"/>
+          <w:color w:val="CCCCCC"/>
+          <w:kern w:val="0"/>
+          <w:sz w:val="18"/>
+          <w:szCs w:val="18"/>
+          <w14:ligatures w14:val="none"/>
+        </w:rPr>
+        <w:t xml:space="preserve">-u </w:t>
+      </w:r>
+      <w:r>
+        <w:rPr>
+          <w:rFonts w:ascii="Menlo" w:eastAsia="Times New Roman" w:hAnsi="Menlo" w:cs="Menlo"/>
+          <w:color w:val="FF0000"/>
+          <w:kern w:val="0"/>
+          <w:sz w:val="18"/>
+          <w:szCs w:val="18"/>
+          <w14:ligatures w14:val="none"/>
+        </w:rPr>
+        <w:t>&lt;</w:t>
+      </w:r>
       <w:proofErr w:type="spellStart"/>
       <w:r>
         <w:rPr>
@@ -377,9 +381,31 @@
           <w:szCs w:val="18"/>
           <w14:ligatures w14:val="none"/>
         </w:rPr>
-        <w:t>url</w:t>
+        <w:t>your_u</w:t>
+      </w:r>
+      <w:r>
+        <w:rPr>
+          <w:rFonts w:ascii="Menlo" w:eastAsia="Times New Roman" w:hAnsi="Menlo" w:cs="Menlo"/>
+          <w:color w:val="FF0000"/>
+          <w:kern w:val="0"/>
+          <w:sz w:val="18"/>
+          <w:szCs w:val="18"/>
+          <w14:ligatures w14:val="none"/>
+        </w:rPr>
+        <w:t>rl</w:t>
       </w:r>
       <w:proofErr w:type="spellEnd"/>
+      <w:r>
+        <w:rPr>
+          <w:rFonts w:ascii="Menlo" w:eastAsia="Times New Roman" w:hAnsi="Menlo" w:cs="Menlo"/>
+          <w:color w:val="FF0000"/>
+          <w:kern w:val="0"/>
+          <w:sz w:val="18"/>
+          <w:szCs w:val="18"/>
+          <w14:ligatures w14:val="none"/>
+        </w:rPr>
+        <w:t>&gt;</w:t>
+      </w:r>
     </w:p>
     <w:p>
       <w:pPr>
@@ -454,6 +480,17 @@
         </w:rPr>
         <w:t xml:space="preserve"> </w:t>
       </w:r>
+      <w:r>
+        <w:rPr>
+          <w:rFonts w:ascii="Menlo" w:eastAsia="Times New Roman" w:hAnsi="Menlo" w:cs="Menlo"/>
+          <w:color w:val="FF0000"/>
+          <w:kern w:val="0"/>
+          <w:sz w:val="18"/>
+          <w:szCs w:val="18"/>
+          <w14:ligatures w14:val="none"/>
+        </w:rPr>
+        <w:t>&lt;</w:t>
+      </w:r>
       <w:proofErr w:type="spellStart"/>
       <w:r>
         <w:rPr>
@@ -464,10 +501,33 @@
           <w:szCs w:val="18"/>
           <w14:ligatures w14:val="none"/>
         </w:rPr>
-        <w:t>api_key</w:t>
+        <w:t>your_a</w:t>
+      </w:r>
+      <w:r>
+        <w:rPr>
+          <w:rFonts w:ascii="Menlo" w:eastAsia="Times New Roman" w:hAnsi="Menlo" w:cs="Menlo"/>
+          <w:color w:val="FF0000"/>
+          <w:kern w:val="0"/>
+          <w:sz w:val="18"/>
+          <w:szCs w:val="18"/>
+          <w14:ligatures w14:val="none"/>
+        </w:rPr>
+        <w:t>pi_key</w:t>
       </w:r>
       <w:proofErr w:type="spellEnd"/>
-    </w:p>
+      <w:r>
+        <w:rPr>
+          <w:rFonts w:ascii="Menlo" w:eastAsia="Times New Roman" w:hAnsi="Menlo" w:cs="Menlo"/>
+          <w:color w:val="FF0000"/>
+          <w:kern w:val="0"/>
+          <w:sz w:val="18"/>
+          <w:szCs w:val="18"/>
+          <w14:ligatures w14:val="none"/>
+        </w:rPr>
+        <w:t>&gt;</w:t>
+      </w:r>
+    </w:p>
+    <w:p/>
     <w:p>
       <w:pPr>
         <w:pStyle w:val="ListParagraph"/>
@@ -477,15 +537,13 @@
         </w:numPr>
       </w:pPr>
       <w:r>
-        <w:t xml:space="preserve">If you did something wrong, you </w:t>
-      </w:r>
-      <w:proofErr w:type="gramStart"/>
-      <w:r>
-        <w:t>can</w:t>
-      </w:r>
-      <w:proofErr w:type="gramEnd"/>
-      <w:r>
-        <w:t xml:space="preserve"> delete the environment:</w:t>
+        <w:t>If you did something wrong, delete the environment</w:t>
+      </w:r>
+      <w:r>
+        <w:t xml:space="preserve"> using following command and start again</w:t>
+      </w:r>
+      <w:r>
+        <w:t>:</w:t>
       </w:r>
     </w:p>
     <w:p>
@@ -602,6 +660,11 @@
     </w:p>
     <w:p>
       <w:pPr>
+        <w:ind w:left="360"/>
+      </w:pPr>
+    </w:p>
+    <w:p>
+      <w:pPr>
         <w:pStyle w:val="ListParagraph"/>
         <w:numPr>
           <w:ilvl w:val="0"/>
@@ -629,6 +692,7 @@
         <w:ind w:left="720"/>
       </w:pPr>
       <w:r>
+        <w:lastRenderedPageBreak/>
         <w:t>To create agent</w:t>
       </w:r>
       <w:r>
@@ -663,12 +727,22 @@
           <w:rPr>
             <w:rStyle w:val="Hyperlink"/>
           </w:rPr>
-          <w:t>https://ibm.box.com/v/agenticbootcamp</w:t>
+          <w:t>https://github.com/IBM-AIBootcamps/CZ-techXchange/tree/master/ADK_lab</w:t>
         </w:r>
       </w:hyperlink>
       <w:r>
         <w:t xml:space="preserve"> </w:t>
       </w:r>
+    </w:p>
+    <w:p>
+      <w:pPr>
+        <w:ind w:left="720"/>
+      </w:pPr>
+    </w:p>
+    <w:p>
+      <w:pPr>
+        <w:ind w:left="720"/>
+      </w:pPr>
     </w:p>
     <w:p>
       <w:pPr>
@@ -691,7 +765,6 @@
           <w:b/>
           <w:bCs/>
         </w:rPr>
-        <w:lastRenderedPageBreak/>
         <w:t>tool_</w:t>
       </w:r>
       <w:r>
@@ -780,14 +853,13 @@
         <w:t>_agent.py</w:t>
       </w:r>
       <w:r>
-        <w:t xml:space="preserve"> – </w:t>
-      </w:r>
-      <w:r>
-        <w:t>an agent definition in python, acting as</w:t>
-      </w:r>
-      <w:r>
-        <w:t xml:space="preserve"> the main agent, which we will be deploying, using Wikipedia search tool and mortgage advisor as collaborator. Changing instructions can change how the agent is behaving.</w:t>
-      </w:r>
+        <w:t xml:space="preserve"> – an agent definition in python, acting as the main agent, which we will be deploying, using Wikipedia search tool and mortgage advisor as collaborator. Changing instructions can change how the agent is behaving.</w:t>
+      </w:r>
+    </w:p>
+    <w:p>
+      <w:pPr>
+        <w:pStyle w:val="ListParagraph"/>
+      </w:pPr>
     </w:p>
     <w:p>
       <w:pPr>
@@ -1002,6 +1074,7 @@
         <w:t>_agent.py</w:t>
       </w:r>
     </w:p>
+    <w:p/>
     <w:p>
       <w:pPr>
         <w:pStyle w:val="ListParagraph"/>
@@ -1102,6 +1175,9 @@
         <w:t xml:space="preserve">hamburger menu at the left top </w:t>
       </w:r>
       <w:r>
+        <w:rPr>
+          <w:noProof/>
+        </w:rPr>
         <w:drawing>
           <wp:inline distT="0" distB="0" distL="0" distR="0" wp14:anchorId="73EF07DF" wp14:editId="78D381AA">
             <wp:extent cx="164999" cy="180468"/>
@@ -1156,6 +1232,10 @@
         <w:pStyle w:val="ListParagraph"/>
       </w:pPr>
       <w:r>
+        <w:rPr>
+          <w:noProof/>
+        </w:rPr>
+        <w:lastRenderedPageBreak/>
         <w:drawing>
           <wp:inline distT="0" distB="0" distL="0" distR="0" wp14:anchorId="0330922F" wp14:editId="6C848CC7">
             <wp:extent cx="1155801" cy="1217889"/>
@@ -1224,7 +1304,9 @@
         <w:ind w:left="360"/>
       </w:pPr>
       <w:r>
-        <w:lastRenderedPageBreak/>
+        <w:rPr>
+          <w:noProof/>
+        </w:rPr>
         <w:drawing>
           <wp:inline distT="0" distB="0" distL="0" distR="0" wp14:anchorId="3317E0ED" wp14:editId="29E8CCD6">
             <wp:extent cx="5943600" cy="2012950"/>
@@ -1279,6 +1361,9 @@
         <w:ind w:left="360" w:firstLine="360"/>
       </w:pPr>
       <w:r>
+        <w:rPr>
+          <w:noProof/>
+        </w:rPr>
         <w:drawing>
           <wp:inline distT="0" distB="0" distL="0" distR="0" wp14:anchorId="6171E44A" wp14:editId="334517C4">
             <wp:extent cx="1038759" cy="808870"/>
@@ -1325,19 +1410,7 @@
         </w:numPr>
       </w:pPr>
       <w:r>
-        <w:t>T</w:t>
-      </w:r>
-      <w:r>
-        <w:t xml:space="preserve">ry </w:t>
-      </w:r>
-      <w:r>
-        <w:t xml:space="preserve">ask </w:t>
-      </w:r>
-      <w:r>
-        <w:t>following</w:t>
-      </w:r>
-      <w:r>
-        <w:t xml:space="preserve"> at the bottom of the chat field:</w:t>
+        <w:t>Try ask following at the bottom of the chat field:</w:t>
       </w:r>
     </w:p>
     <w:p>
@@ -1367,67 +1440,86 @@
           <w:ilvl w:val="1"/>
           <w:numId w:val="8"/>
         </w:numPr>
-      </w:pPr>
-      <w:r>
+        <w:rPr>
+          <w:lang w:val="de-DE"/>
+        </w:rPr>
+      </w:pPr>
+      <w:r>
+        <w:rPr>
+          <w:lang w:val="de-DE"/>
+        </w:rPr>
         <w:t>“</w:t>
       </w:r>
       <w:proofErr w:type="spellStart"/>
       <w:r>
-        <w:t>C</w:t>
-      </w:r>
-      <w:r>
-        <w:t>htel</w:t>
+        <w:rPr>
+          <w:lang w:val="de-DE"/>
+        </w:rPr>
+        <w:t>Chtel</w:t>
       </w:r>
       <w:proofErr w:type="spellEnd"/>
       <w:r>
+        <w:rPr>
+          <w:lang w:val="de-DE"/>
+        </w:rPr>
         <w:t xml:space="preserve"> </w:t>
       </w:r>
       <w:proofErr w:type="spellStart"/>
       <w:r>
+        <w:rPr>
+          <w:lang w:val="de-DE"/>
+        </w:rPr>
         <w:t>bych</w:t>
       </w:r>
       <w:proofErr w:type="spellEnd"/>
       <w:r>
+        <w:rPr>
+          <w:lang w:val="de-DE"/>
+        </w:rPr>
+        <w:t xml:space="preserve"> si </w:t>
+      </w:r>
+      <w:proofErr w:type="spellStart"/>
+      <w:r>
+        <w:rPr>
+          <w:lang w:val="de-DE"/>
+        </w:rPr>
+        <w:t>spočítat</w:t>
+      </w:r>
+      <w:proofErr w:type="spellEnd"/>
+      <w:r>
+        <w:rPr>
+          <w:lang w:val="de-DE"/>
+        </w:rPr>
         <w:t xml:space="preserve"> </w:t>
       </w:r>
       <w:proofErr w:type="spellStart"/>
       <w:r>
-        <w:t>si</w:t>
+        <w:rPr>
+          <w:lang w:val="de-DE"/>
+        </w:rPr>
+        <w:t>hypotéku</w:t>
       </w:r>
       <w:proofErr w:type="spellEnd"/>
       <w:r>
-        <w:t xml:space="preserve"> </w:t>
-      </w:r>
-      <w:proofErr w:type="spellStart"/>
-      <w:r>
-        <w:t>spo</w:t>
-      </w:r>
-      <w:r>
-        <w:t>čí</w:t>
-      </w:r>
-      <w:r>
-        <w:t>tat</w:t>
-      </w:r>
-      <w:proofErr w:type="spellEnd"/>
-      <w:r>
-        <w:t xml:space="preserve"> </w:t>
-      </w:r>
-      <w:proofErr w:type="spellStart"/>
-      <w:r>
-        <w:t>hypot</w:t>
-      </w:r>
-      <w:r>
-        <w:t>é</w:t>
-      </w:r>
-      <w:r>
-        <w:t>ku</w:t>
-      </w:r>
-      <w:proofErr w:type="spellEnd"/>
-      <w:r>
+        <w:rPr>
+          <w:lang w:val="de-DE"/>
+        </w:rPr>
         <w:t>.”</w:t>
       </w:r>
     </w:p>
-    <w:p/>
+    <w:p>
+      <w:pPr>
+        <w:rPr>
+          <w:lang w:val="de-DE"/>
+        </w:rPr>
+      </w:pPr>
+      <w:r>
+        <w:rPr>
+          <w:lang w:val="de-DE"/>
+        </w:rPr>
+        <w:br w:type="page"/>
+      </w:r>
+    </w:p>
     <w:p>
       <w:pPr>
         <w:pStyle w:val="Heading2"/>
@@ -1443,6 +1535,7 @@
           <w:bCs/>
           <w:color w:val="000000" w:themeColor="text1"/>
         </w:rPr>
+        <w:lastRenderedPageBreak/>
         <w:t>Appendix</w:t>
       </w:r>
     </w:p>
@@ -1911,7 +2004,6 @@
         </w:numPr>
       </w:pPr>
       <w:r>
-        <w:lastRenderedPageBreak/>
         <w:t>orchestrate server start --env-file</w:t>
       </w:r>
       <w:proofErr w:type="gramStart"/>
@@ -4006,6 +4098,18 @@
     <w:basedOn w:val="DefaultParagraphFont"/>
     <w:rsid w:val="00116A1E"/>
   </w:style>
+  <w:style w:type="character" w:styleId="FollowedHyperlink">
+    <w:name w:val="FollowedHyperlink"/>
+    <w:basedOn w:val="DefaultParagraphFont"/>
+    <w:uiPriority w:val="99"/>
+    <w:semiHidden/>
+    <w:unhideWhenUsed/>
+    <w:rsid w:val="00596443"/>
+    <w:rPr>
+      <w:color w:val="96607D" w:themeColor="followedHyperlink"/>
+      <w:u w:val="single"/>
+    </w:rPr>
+  </w:style>
 </w:styles>
 </file>
 

</xml_diff>

<commit_message>
Add BeeAI agent ADK integration
</commit_message>
<xml_diff>
--- a/ADK_lab/Watsonx Orchestrate ADK lab.docx
+++ b/ADK_lab/Watsonx Orchestrate ADK lab.docx
@@ -1263,19 +1263,7 @@
           <w:rPr>
             <w:rStyle w:val="Hyperlink"/>
           </w:rPr>
-          <w:t>https://dl.watson-orchestrate.ibm</w:t>
-        </w:r>
-        <w:r>
-          <w:rPr>
-            <w:rStyle w:val="Hyperlink"/>
-          </w:rPr>
-          <w:t>.</w:t>
-        </w:r>
-        <w:r>
-          <w:rPr>
-            <w:rStyle w:val="Hyperlink"/>
-          </w:rPr>
-          <w:t>com</w:t>
+          <w:t>https://dl.watson-orchestrate.ibm.com</w:t>
         </w:r>
       </w:hyperlink>
       <w:r>
@@ -1657,9 +1645,362 @@
           <w:lang w:val="de-DE"/>
         </w:rPr>
       </w:pPr>
-      <w:r>
+    </w:p>
+    <w:p>
+      <w:pPr>
         <w:rPr>
           <w:lang w:val="de-DE"/>
+        </w:rPr>
+      </w:pPr>
+    </w:p>
+    <w:p>
+      <w:pPr>
+        <w:rPr>
+          <w:lang w:val="de-DE"/>
+        </w:rPr>
+      </w:pPr>
+    </w:p>
+    <w:p>
+      <w:pPr>
+        <w:pStyle w:val="Heading2"/>
+        <w:numPr>
+          <w:ilvl w:val="0"/>
+          <w:numId w:val="6"/>
+        </w:numPr>
+        <w:rPr>
+          <w:b/>
+          <w:bCs/>
+          <w:color w:val="000000" w:themeColor="text1"/>
+        </w:rPr>
+      </w:pPr>
+      <w:r>
+        <w:rPr>
+          <w:b/>
+          <w:bCs/>
+          <w:color w:val="000000" w:themeColor="text1"/>
+        </w:rPr>
+        <w:t>Bonus</w:t>
+      </w:r>
+      <w:r>
+        <w:rPr>
+          <w:b/>
+          <w:bCs/>
+          <w:color w:val="000000" w:themeColor="text1"/>
+        </w:rPr>
+        <w:t xml:space="preserve">: </w:t>
+      </w:r>
+      <w:r>
+        <w:rPr>
+          <w:b/>
+          <w:bCs/>
+          <w:color w:val="000000" w:themeColor="text1"/>
+        </w:rPr>
+        <w:t xml:space="preserve">Import </w:t>
+      </w:r>
+      <w:proofErr w:type="spellStart"/>
+      <w:r>
+        <w:rPr>
+          <w:b/>
+          <w:bCs/>
+          <w:color w:val="000000" w:themeColor="text1"/>
+        </w:rPr>
+        <w:t>BeeAI</w:t>
+      </w:r>
+      <w:proofErr w:type="spellEnd"/>
+      <w:r>
+        <w:rPr>
+          <w:b/>
+          <w:bCs/>
+          <w:color w:val="000000" w:themeColor="text1"/>
+        </w:rPr>
+        <w:t xml:space="preserve"> agent</w:t>
+      </w:r>
+    </w:p>
+    <w:p>
+      <w:pPr>
+        <w:pStyle w:val="ListParagraph"/>
+        <w:numPr>
+          <w:ilvl w:val="0"/>
+          <w:numId w:val="12"/>
+        </w:numPr>
+      </w:pPr>
+      <w:r>
+        <w:t xml:space="preserve">Import </w:t>
+      </w:r>
+      <w:proofErr w:type="spellStart"/>
+      <w:r>
+        <w:t>BeeAI</w:t>
+      </w:r>
+      <w:proofErr w:type="spellEnd"/>
+      <w:r>
+        <w:t xml:space="preserve"> agent and create native orchestration agent called </w:t>
+      </w:r>
+      <w:proofErr w:type="spellStart"/>
+      <w:r>
+        <w:rPr>
+          <w:i/>
+          <w:iCs/>
+        </w:rPr>
+        <w:t>native_deep_researcher</w:t>
+      </w:r>
+      <w:r>
+        <w:t>:</w:t>
+      </w:r>
+      <w:proofErr w:type="spellEnd"/>
+    </w:p>
+    <w:p>
+      <w:pPr>
+        <w:pStyle w:val="ListParagraph"/>
+        <w:shd w:val="clear" w:color="auto" w:fill="1F1F1F"/>
+        <w:spacing w:after="0" w:line="270" w:lineRule="atLeast"/>
+        <w:rPr>
+          <w:rFonts w:ascii="Menlo" w:eastAsia="Times New Roman" w:hAnsi="Menlo" w:cs="Menlo"/>
+          <w:color w:val="CCCCCC"/>
+          <w:kern w:val="0"/>
+          <w:sz w:val="18"/>
+          <w:szCs w:val="18"/>
+          <w14:ligatures w14:val="none"/>
+        </w:rPr>
+      </w:pPr>
+      <w:r>
+        <w:rPr>
+          <w:rFonts w:ascii="Menlo" w:eastAsia="Times New Roman" w:hAnsi="Menlo" w:cs="Menlo"/>
+          <w:color w:val="CCCCCC"/>
+          <w:kern w:val="0"/>
+          <w:sz w:val="18"/>
+          <w:szCs w:val="18"/>
+          <w14:ligatures w14:val="none"/>
+        </w:rPr>
+        <w:t xml:space="preserve">orchestrate agents import -f </w:t>
+      </w:r>
+      <w:r>
+        <w:rPr>
+          <w:rFonts w:ascii="Menlo" w:eastAsia="Times New Roman" w:hAnsi="Menlo" w:cs="Menlo"/>
+          <w:color w:val="CCCCCC"/>
+          <w:kern w:val="0"/>
+          <w:sz w:val="18"/>
+          <w:szCs w:val="18"/>
+          <w14:ligatures w14:val="none"/>
+        </w:rPr>
+        <w:t>agent/mortgage_advisor</w:t>
+      </w:r>
+      <w:r>
+        <w:rPr>
+          <w:rFonts w:ascii="Menlo" w:eastAsia="Times New Roman" w:hAnsi="Menlo" w:cs="Menlo"/>
+          <w:color w:val="CCCCCC"/>
+          <w:kern w:val="0"/>
+          <w:sz w:val="18"/>
+          <w:szCs w:val="18"/>
+          <w14:ligatures w14:val="none"/>
+        </w:rPr>
+        <w:t>.py</w:t>
+      </w:r>
+    </w:p>
+    <w:p/>
+    <w:p>
+      <w:pPr>
+        <w:pStyle w:val="ListParagraph"/>
+        <w:numPr>
+          <w:ilvl w:val="0"/>
+          <w:numId w:val="12"/>
+        </w:numPr>
+      </w:pPr>
+      <w:r>
+        <w:t xml:space="preserve">Then go to step </w:t>
+      </w:r>
+      <w:r>
+        <w:rPr>
+          <w:b/>
+          <w:bCs/>
+        </w:rPr>
+        <w:t>4) Testing the agent</w:t>
+      </w:r>
+      <w:r>
+        <w:t xml:space="preserve"> and replicate steps.</w:t>
+      </w:r>
+    </w:p>
+    <w:p>
+      <w:pPr>
+        <w:pStyle w:val="ListParagraph"/>
+      </w:pPr>
+    </w:p>
+    <w:p>
+      <w:pPr>
+        <w:pStyle w:val="ListParagraph"/>
+        <w:numPr>
+          <w:ilvl w:val="0"/>
+          <w:numId w:val="12"/>
+        </w:numPr>
+      </w:pPr>
+      <w:r>
+        <w:t xml:space="preserve">Once you finish, try following examples in the chat: </w:t>
+      </w:r>
+    </w:p>
+    <w:p>
+      <w:pPr>
+        <w:pStyle w:val="ListParagraph"/>
+        <w:numPr>
+          <w:ilvl w:val="1"/>
+          <w:numId w:val="7"/>
+        </w:numPr>
+        <w:rPr>
+          <w:i/>
+          <w:iCs/>
+          <w:lang w:val="de-DE"/>
+        </w:rPr>
+      </w:pPr>
+      <w:proofErr w:type="spellStart"/>
+      <w:r>
+        <w:rPr>
+          <w:i/>
+          <w:iCs/>
+          <w:lang w:val="de-DE"/>
+        </w:rPr>
+        <w:t>Kdo</w:t>
+      </w:r>
+      <w:proofErr w:type="spellEnd"/>
+      <w:r>
+        <w:rPr>
+          <w:i/>
+          <w:iCs/>
+          <w:lang w:val="de-DE"/>
+        </w:rPr>
+        <w:t xml:space="preserve"> je </w:t>
+      </w:r>
+      <w:proofErr w:type="spellStart"/>
+      <w:r>
+        <w:rPr>
+          <w:i/>
+          <w:iCs/>
+          <w:lang w:val="de-DE"/>
+        </w:rPr>
+        <w:t>prezidentem</w:t>
+      </w:r>
+      <w:proofErr w:type="spellEnd"/>
+      <w:r>
+        <w:rPr>
+          <w:i/>
+          <w:iCs/>
+          <w:lang w:val="de-DE"/>
+        </w:rPr>
+        <w:t xml:space="preserve"> </w:t>
+      </w:r>
+      <w:proofErr w:type="spellStart"/>
+      <w:r>
+        <w:rPr>
+          <w:i/>
+          <w:iCs/>
+          <w:lang w:val="de-DE"/>
+        </w:rPr>
+        <w:t>České</w:t>
+      </w:r>
+      <w:proofErr w:type="spellEnd"/>
+      <w:r>
+        <w:rPr>
+          <w:i/>
+          <w:iCs/>
+          <w:lang w:val="de-DE"/>
+        </w:rPr>
+        <w:t xml:space="preserve"> </w:t>
+      </w:r>
+      <w:proofErr w:type="spellStart"/>
+      <w:r>
+        <w:rPr>
+          <w:i/>
+          <w:iCs/>
+          <w:lang w:val="de-DE"/>
+        </w:rPr>
+        <w:t>republiky</w:t>
+      </w:r>
+      <w:proofErr w:type="spellEnd"/>
+      <w:r>
+        <w:rPr>
+          <w:i/>
+          <w:iCs/>
+          <w:lang w:val="de-DE"/>
+        </w:rPr>
+        <w:t>?</w:t>
+      </w:r>
+    </w:p>
+    <w:p>
+      <w:pPr>
+        <w:pStyle w:val="ListParagraph"/>
+        <w:numPr>
+          <w:ilvl w:val="1"/>
+          <w:numId w:val="7"/>
+        </w:numPr>
+        <w:rPr>
+          <w:i/>
+          <w:iCs/>
+        </w:rPr>
+      </w:pPr>
+      <w:r>
+        <w:rPr>
+          <w:i/>
+          <w:iCs/>
+        </w:rPr>
+        <w:t xml:space="preserve">A </w:t>
+      </w:r>
+      <w:proofErr w:type="spellStart"/>
+      <w:r>
+        <w:rPr>
+          <w:i/>
+          <w:iCs/>
+        </w:rPr>
+        <w:t>kdo</w:t>
+      </w:r>
+      <w:proofErr w:type="spellEnd"/>
+      <w:r>
+        <w:rPr>
+          <w:i/>
+          <w:iCs/>
+        </w:rPr>
+        <w:t xml:space="preserve"> je </w:t>
+      </w:r>
+      <w:proofErr w:type="spellStart"/>
+      <w:r>
+        <w:rPr>
+          <w:i/>
+          <w:iCs/>
+        </w:rPr>
+        <w:t>jeho</w:t>
+      </w:r>
+      <w:proofErr w:type="spellEnd"/>
+      <w:r>
+        <w:rPr>
+          <w:i/>
+          <w:iCs/>
+        </w:rPr>
+        <w:t xml:space="preserve"> </w:t>
+      </w:r>
+      <w:proofErr w:type="spellStart"/>
+      <w:r>
+        <w:rPr>
+          <w:i/>
+          <w:iCs/>
+        </w:rPr>
+        <w:t>žena</w:t>
+      </w:r>
+      <w:proofErr w:type="spellEnd"/>
+      <w:r>
+        <w:rPr>
+          <w:i/>
+          <w:iCs/>
+        </w:rPr>
+        <w:t>?</w:t>
+      </w:r>
+    </w:p>
+    <w:p>
+      <w:pPr>
+        <w:rPr>
+          <w:i/>
+          <w:iCs/>
+        </w:rPr>
+      </w:pPr>
+      <w:r>
+        <w:rPr>
+          <w:i/>
+          <w:iCs/>
         </w:rPr>
         <w:br w:type="page"/>
       </w:r>
@@ -3016,6 +3357,95 @@
     </w:lvl>
   </w:abstractNum>
   <w:abstractNum w:abstractNumId="9" w15:restartNumberingAfterBreak="0">
+    <w:nsid w:val="4E472FDC"/>
+    <w:multiLevelType w:val="hybridMultilevel"/>
+    <w:tmpl w:val="43720316"/>
+    <w:lvl w:ilvl="0" w:tplc="08090011">
+      <w:start w:val="1"/>
+      <w:numFmt w:val="decimal"/>
+      <w:lvlText w:val="%1)"/>
+      <w:lvlJc w:val="left"/>
+      <w:pPr>
+        <w:ind w:left="720" w:hanging="360"/>
+      </w:pPr>
+      <w:rPr>
+        <w:rFonts w:hint="default"/>
+      </w:rPr>
+    </w:lvl>
+    <w:lvl w:ilvl="1" w:tplc="08090019" w:tentative="1">
+      <w:start w:val="1"/>
+      <w:numFmt w:val="lowerLetter"/>
+      <w:lvlText w:val="%2."/>
+      <w:lvlJc w:val="left"/>
+      <w:pPr>
+        <w:ind w:left="1440" w:hanging="360"/>
+      </w:pPr>
+    </w:lvl>
+    <w:lvl w:ilvl="2" w:tplc="0809001B" w:tentative="1">
+      <w:start w:val="1"/>
+      <w:numFmt w:val="lowerRoman"/>
+      <w:lvlText w:val="%3."/>
+      <w:lvlJc w:val="right"/>
+      <w:pPr>
+        <w:ind w:left="2160" w:hanging="180"/>
+      </w:pPr>
+    </w:lvl>
+    <w:lvl w:ilvl="3" w:tplc="0809000F" w:tentative="1">
+      <w:start w:val="1"/>
+      <w:numFmt w:val="decimal"/>
+      <w:lvlText w:val="%4."/>
+      <w:lvlJc w:val="left"/>
+      <w:pPr>
+        <w:ind w:left="2880" w:hanging="360"/>
+      </w:pPr>
+    </w:lvl>
+    <w:lvl w:ilvl="4" w:tplc="08090019" w:tentative="1">
+      <w:start w:val="1"/>
+      <w:numFmt w:val="lowerLetter"/>
+      <w:lvlText w:val="%5."/>
+      <w:lvlJc w:val="left"/>
+      <w:pPr>
+        <w:ind w:left="3600" w:hanging="360"/>
+      </w:pPr>
+    </w:lvl>
+    <w:lvl w:ilvl="5" w:tplc="0809001B" w:tentative="1">
+      <w:start w:val="1"/>
+      <w:numFmt w:val="lowerRoman"/>
+      <w:lvlText w:val="%6."/>
+      <w:lvlJc w:val="right"/>
+      <w:pPr>
+        <w:ind w:left="4320" w:hanging="180"/>
+      </w:pPr>
+    </w:lvl>
+    <w:lvl w:ilvl="6" w:tplc="0809000F" w:tentative="1">
+      <w:start w:val="1"/>
+      <w:numFmt w:val="decimal"/>
+      <w:lvlText w:val="%7."/>
+      <w:lvlJc w:val="left"/>
+      <w:pPr>
+        <w:ind w:left="5040" w:hanging="360"/>
+      </w:pPr>
+    </w:lvl>
+    <w:lvl w:ilvl="7" w:tplc="08090019" w:tentative="1">
+      <w:start w:val="1"/>
+      <w:numFmt w:val="lowerLetter"/>
+      <w:lvlText w:val="%8."/>
+      <w:lvlJc w:val="left"/>
+      <w:pPr>
+        <w:ind w:left="5760" w:hanging="360"/>
+      </w:pPr>
+    </w:lvl>
+    <w:lvl w:ilvl="8" w:tplc="0809001B" w:tentative="1">
+      <w:start w:val="1"/>
+      <w:numFmt w:val="lowerRoman"/>
+      <w:lvlText w:val="%9."/>
+      <w:lvlJc w:val="right"/>
+      <w:pPr>
+        <w:ind w:left="6480" w:hanging="180"/>
+      </w:pPr>
+    </w:lvl>
+  </w:abstractNum>
+  <w:abstractNum w:abstractNumId="10" w15:restartNumberingAfterBreak="0">
     <w:nsid w:val="6B7003C3"/>
     <w:multiLevelType w:val="hybridMultilevel"/>
     <w:tmpl w:val="617E9886"/>
@@ -3040,7 +3470,7 @@
         <w:ind w:left="1440" w:hanging="360"/>
       </w:pPr>
     </w:lvl>
-    <w:lvl w:ilvl="2" w:tplc="0409001B" w:tentative="1">
+    <w:lvl w:ilvl="2" w:tplc="0409001B">
       <w:start w:val="1"/>
       <w:numFmt w:val="lowerRoman"/>
       <w:lvlText w:val="%3."/>
@@ -3104,7 +3534,7 @@
       </w:pPr>
     </w:lvl>
   </w:abstractNum>
-  <w:abstractNum w:abstractNumId="10" w15:restartNumberingAfterBreak="0">
+  <w:abstractNum w:abstractNumId="11" w15:restartNumberingAfterBreak="0">
     <w:nsid w:val="73A42165"/>
     <w:multiLevelType w:val="hybridMultilevel"/>
     <w:tmpl w:val="BFF46DBC"/>
@@ -3230,13 +3660,13 @@
     <w:abstractNumId w:val="7"/>
   </w:num>
   <w:num w:numId="5" w16cid:durableId="1363246858">
-    <w:abstractNumId w:val="10"/>
+    <w:abstractNumId w:val="11"/>
   </w:num>
   <w:num w:numId="6" w16cid:durableId="739014718">
     <w:abstractNumId w:val="2"/>
   </w:num>
   <w:num w:numId="7" w16cid:durableId="1219590473">
-    <w:abstractNumId w:val="9"/>
+    <w:abstractNumId w:val="10"/>
   </w:num>
   <w:num w:numId="8" w16cid:durableId="796023422">
     <w:abstractNumId w:val="4"/>
@@ -3249,6 +3679,9 @@
   </w:num>
   <w:num w:numId="11" w16cid:durableId="923339112">
     <w:abstractNumId w:val="3"/>
+  </w:num>
+  <w:num w:numId="12" w16cid:durableId="2135753097">
+    <w:abstractNumId w:val="9"/>
   </w:num>
 </w:numbering>
 </file>

</xml_diff>